<commit_message>
Wrote CMAC implementation for Java Card, made changes to Opacity.java. Started writing code for issuing app. All is mostly untested at this stage.
</commit_message>
<xml_diff>
--- a/log.docx
+++ b/log.docx
@@ -445,6 +445,87 @@
       <w:proofErr w:type="spellEnd"/>
       <w:r>
         <w:t xml:space="preserve">. Researched Basic Encoding Rules (BER) to understand the structure of CVC values send in the protocol. </w:t>
+      </w:r>
+      <w:r>
+        <w:t xml:space="preserve">Learned more about Elliptic Curve Diffie-Hellman, experimented with python ‘cryptography’ library, much more extensive than </w:t>
+      </w:r>
+      <w:proofErr w:type="spellStart"/>
+      <w:r>
+        <w:t>ecdsa</w:t>
+      </w:r>
+      <w:proofErr w:type="spellEnd"/>
+      <w:r>
+        <w:t xml:space="preserve"> and other crypto libraries.</w:t>
+      </w:r>
+    </w:p>
+    <w:p>
+      <w:r>
+        <w:t xml:space="preserve">22/11 Implemented various auxiliary functions for card applet including hash, truncate, </w:t>
+      </w:r>
+      <w:proofErr w:type="spellStart"/>
+      <w:r>
+        <w:t>get_secret</w:t>
+      </w:r>
+      <w:proofErr w:type="spellEnd"/>
+      <w:r>
+        <w:t xml:space="preserve">, </w:t>
+      </w:r>
+      <w:proofErr w:type="spellStart"/>
+      <w:r>
+        <w:t>kdf</w:t>
+      </w:r>
+      <w:proofErr w:type="spellEnd"/>
+      <w:r>
+        <w:t>, and wrote mostly-complete code up to the ‘</w:t>
+      </w:r>
+      <w:proofErr w:type="spellStart"/>
+      <w:r>
+        <w:t>Zeroize</w:t>
+      </w:r>
+      <w:proofErr w:type="spellEnd"/>
+      <w:r>
+        <w:t xml:space="preserve"> Z’ stage of the card protocol.</w:t>
+      </w:r>
+    </w:p>
+    <w:p>
+      <w:r>
+        <w:t xml:space="preserve">23/11 Discovered no CMAC function exists on Java Card 2.2.2 platform. Only implemented on Java Card 3.x. Had to write my own implementation of CMAC </w:t>
+      </w:r>
+      <w:proofErr w:type="gramStart"/>
+      <w:r>
+        <w:t>in order to</w:t>
+      </w:r>
+      <w:proofErr w:type="gramEnd"/>
+      <w:r>
+        <w:t xml:space="preserve"> stick to the protocol. Wrote about 100 lines to this end, AESCMAC128.java. </w:t>
+      </w:r>
+    </w:p>
+    <w:p>
+      <w:r>
+        <w:t xml:space="preserve">25/11 Finished writing CMAC function. Got a little confused on a couple of points so referenced another implementation </w:t>
+      </w:r>
+      <w:hyperlink r:id="rId4" w:history="1">
+        <w:r>
+          <w:rPr>
+            <w:rStyle w:val="Hyperlink"/>
+          </w:rPr>
+          <w:t>https://pastebin.com/JQ9xQ5vK</w:t>
+        </w:r>
+      </w:hyperlink>
+      <w:r>
+        <w:t>. Used this to write the rest of the code in the authenticate function on the card, covering all points in the protocol. Still things to be done, including how to initialise with a CVC, properly parsing the format of EC keys.</w:t>
+      </w:r>
+    </w:p>
+    <w:p>
+      <w:r>
+        <w:lastRenderedPageBreak/>
+        <w:t>26/11 Made modifications to CMAC class. Fixed some errors in main opacity implementation, and cleaned up so it uses fewer temporary buffer arrays.</w:t>
+      </w:r>
+      <w:r>
+        <w:t xml:space="preserve"> Started writing code for </w:t>
+      </w:r>
+      <w:r>
+        <w:t>key issuing system. Decided the card will generate its keypair and send the public key to the issuing system, which formats CVC and sends it to the card in a separate APDU.</w:t>
       </w:r>
       <w:bookmarkStart w:id="0" w:name="_GoBack"/>
       <w:bookmarkEnd w:id="0"/>
@@ -884,6 +965,29 @@
     <w:semiHidden/>
     <w:unhideWhenUsed/>
   </w:style>
+  <w:style w:type="character" w:styleId="Hyperlink">
+    <w:name w:val="Hyperlink"/>
+    <w:basedOn w:val="DefaultParagraphFont"/>
+    <w:uiPriority w:val="99"/>
+    <w:unhideWhenUsed/>
+    <w:rsid w:val="00851A22"/>
+    <w:rPr>
+      <w:color w:val="0563C1" w:themeColor="hyperlink"/>
+      <w:u w:val="single"/>
+    </w:rPr>
+  </w:style>
+  <w:style w:type="character" w:styleId="UnresolvedMention">
+    <w:name w:val="Unresolved Mention"/>
+    <w:basedOn w:val="DefaultParagraphFont"/>
+    <w:uiPriority w:val="99"/>
+    <w:semiHidden/>
+    <w:unhideWhenUsed/>
+    <w:rsid w:val="00851A22"/>
+    <w:rPr>
+      <w:color w:val="808080"/>
+      <w:shd w:val="clear" w:color="auto" w:fill="E6E6E6"/>
+    </w:rPr>
+  </w:style>
 </w:styles>
 </file>
 

</xml_diff>

<commit_message>
Mostly implemented base project. Reached the point where everything runs to completion on host and card, but output is incorrect. Have fixed some bugs, but others remain. In particular, generation of shared secret seems to not work.
</commit_message>
<xml_diff>
--- a/log.docx
+++ b/log.docx
@@ -1279,6 +1279,412 @@
       <w:proofErr w:type="spellEnd"/>
       <w:r>
         <w:t xml:space="preserve"> works.</w:t>
+      </w:r>
+    </w:p>
+    <w:p/>
+    <w:p>
+      <w:r>
+        <w:t>18/12 With key generation now working, started working on authentication code. Python authentication code full of bugs and uncompleted bits because I didn’t know enough at the time to do it. Fixed most obvious bugs e.g. poorly formed APDU commands. Public key data generated in DER format</w:t>
+      </w:r>
+      <w:r>
+        <w:t>, 91B long, rather than the 77B expected by the applet</w:t>
+      </w:r>
+      <w:r>
+        <w:t xml:space="preserve"> (and the standard)</w:t>
+      </w:r>
+      <w:r>
+        <w:t xml:space="preserve">. </w:t>
+      </w:r>
+    </w:p>
+    <w:p>
+      <w:r>
+        <w:lastRenderedPageBreak/>
+        <w:t xml:space="preserve">After looking at the structure, it’s subtly different. </w:t>
+      </w:r>
+      <w:r>
+        <w:t xml:space="preserve">Rather than a single object identifier, it contains a sequence of them, with two entries. The public key section is also different – instead of the format 0x04||X||Y, it uses 0x00||0x04||X||Y. Unsure of the </w:t>
+      </w:r>
+      <w:proofErr w:type="gramStart"/>
+      <w:r>
+        <w:t>reason why</w:t>
+      </w:r>
+      <w:proofErr w:type="gramEnd"/>
+      <w:r>
+        <w:t xml:space="preserve">. To conform to the standard, I’ll </w:t>
+      </w:r>
+      <w:r>
+        <w:t>need to extract the bit string field containing the key, and remove the first byte, before sending.</w:t>
+      </w:r>
+    </w:p>
+    <w:p>
+      <w:r>
+        <w:rPr>
+          <w:noProof/>
+        </w:rPr>
+        <w:drawing>
+          <wp:inline distT="0" distB="0" distL="0" distR="0">
+            <wp:extent cx="1624996" cy="2752725"/>
+            <wp:effectExtent l="0" t="0" r="0" b="0"/>
+            <wp:docPr id="1" name="Picture 1"/>
+            <wp:cNvGraphicFramePr>
+              <a:graphicFrameLocks xmlns:a="http://schemas.openxmlformats.org/drawingml/2006/main" noChangeAspect="1"/>
+            </wp:cNvGraphicFramePr>
+            <a:graphic xmlns:a="http://schemas.openxmlformats.org/drawingml/2006/main">
+              <a:graphicData uri="http://schemas.openxmlformats.org/drawingml/2006/picture">
+                <pic:pic xmlns:pic="http://schemas.openxmlformats.org/drawingml/2006/picture">
+                  <pic:nvPicPr>
+                    <pic:cNvPr id="0" name="Picture 1"/>
+                    <pic:cNvPicPr>
+                      <a:picLocks noChangeAspect="1" noChangeArrowheads="1"/>
+                    </pic:cNvPicPr>
+                  </pic:nvPicPr>
+                  <pic:blipFill>
+                    <a:blip r:embed="rId5" cstate="print">
+                      <a:extLst>
+                        <a:ext uri="{28A0092B-C50C-407E-A947-70E740481C1C}">
+                          <a14:useLocalDpi xmlns:a14="http://schemas.microsoft.com/office/drawing/2010/main" val="0"/>
+                        </a:ext>
+                      </a:extLst>
+                    </a:blip>
+                    <a:srcRect/>
+                    <a:stretch>
+                      <a:fillRect/>
+                    </a:stretch>
+                  </pic:blipFill>
+                  <pic:spPr bwMode="auto">
+                    <a:xfrm>
+                      <a:off x="0" y="0"/>
+                      <a:ext cx="1628509" cy="2758676"/>
+                    </a:xfrm>
+                    <a:prstGeom prst="rect">
+                      <a:avLst/>
+                    </a:prstGeom>
+                    <a:noFill/>
+                    <a:ln>
+                      <a:noFill/>
+                    </a:ln>
+                  </pic:spPr>
+                </pic:pic>
+              </a:graphicData>
+            </a:graphic>
+          </wp:inline>
+        </w:drawing>
+      </w:r>
+      <w:r>
+        <w:t xml:space="preserve"> (Bit string is in </w:t>
+      </w:r>
+      <w:proofErr w:type="gramStart"/>
+      <w:r>
+        <w:t>aforementioned format</w:t>
+      </w:r>
+      <w:proofErr w:type="gramEnd"/>
+      <w:r>
+        <w:t>)</w:t>
+      </w:r>
+    </w:p>
+    <w:p/>
+    <w:p>
+      <w:r>
+        <w:t xml:space="preserve">19/12 Modified card and host code to transfer 65B format public key, and began testing </w:t>
+      </w:r>
+      <w:proofErr w:type="spellStart"/>
+      <w:r>
+        <w:t>auth</w:t>
+      </w:r>
+      <w:proofErr w:type="spellEnd"/>
+      <w:r>
+        <w:t xml:space="preserve"> code. Appears to be a problem with </w:t>
+      </w:r>
+      <w:proofErr w:type="spellStart"/>
+      <w:proofErr w:type="gramStart"/>
+      <w:r>
+        <w:t>generateSecret</w:t>
+      </w:r>
+      <w:proofErr w:type="spellEnd"/>
+      <w:r>
+        <w:t>(</w:t>
+      </w:r>
+      <w:proofErr w:type="gramEnd"/>
+      <w:r>
+        <w:t xml:space="preserve">) </w:t>
+      </w:r>
+      <w:proofErr w:type="spellStart"/>
+      <w:r>
+        <w:t>KeyAgreement</w:t>
+      </w:r>
+      <w:proofErr w:type="spellEnd"/>
+      <w:r>
+        <w:t xml:space="preserve"> method. </w:t>
+      </w:r>
+      <w:r>
+        <w:t xml:space="preserve">I was only giving it the x </w:t>
+      </w:r>
+      <w:proofErr w:type="gramStart"/>
+      <w:r>
+        <w:t>coordinate</w:t>
+      </w:r>
+      <w:proofErr w:type="gramEnd"/>
+      <w:r>
+        <w:t xml:space="preserve"> but it wants both in format specified in ANSI X9.62 section 6.4. As it turns out, this is the format initially given </w:t>
+      </w:r>
+      <w:proofErr w:type="gramStart"/>
+      <w:r>
+        <w:t>by  the</w:t>
+      </w:r>
+      <w:proofErr w:type="gramEnd"/>
+      <w:r>
+        <w:t xml:space="preserve"> Python library. </w:t>
+      </w:r>
+    </w:p>
+    <w:p>
+      <w:r>
+        <w:t xml:space="preserve">Tried this, still failed. Threw ILLEGAL_VALUE </w:t>
+      </w:r>
+      <w:proofErr w:type="spellStart"/>
+      <w:r>
+        <w:t>Cryptoexception</w:t>
+      </w:r>
+      <w:proofErr w:type="spellEnd"/>
+      <w:r>
+        <w:t>. Means either “</w:t>
+      </w:r>
+      <w:proofErr w:type="spellStart"/>
+      <w:r>
+        <w:t>publicData</w:t>
+      </w:r>
+      <w:proofErr w:type="spellEnd"/>
+      <w:r>
+        <w:t xml:space="preserve"> format is incorrect or is inconsistent with </w:t>
+      </w:r>
+      <w:proofErr w:type="spellStart"/>
+      <w:r>
+        <w:t>PrivateKey</w:t>
+      </w:r>
+      <w:proofErr w:type="spellEnd"/>
+      <w:r>
+        <w:t xml:space="preserve"> specified during initialization”.</w:t>
+      </w:r>
+      <w:r>
+        <w:t xml:space="preserve"> Not sure why, could be because one of the specified object identifiers is </w:t>
+      </w:r>
+      <w:r>
+        <w:t xml:space="preserve">wrong. I’ll try </w:t>
+      </w:r>
+      <w:r>
+        <w:t>using only the second one</w:t>
+      </w:r>
+      <w:r>
+        <w:t xml:space="preserve"> and checking the point representation in 4.3.6 of X9.62. The first byte of this appears to be 0x04 rather than 0x00 so I’ll still have to truncate the first byte.</w:t>
+      </w:r>
+    </w:p>
+    <w:p>
+      <w:r>
+        <w:t xml:space="preserve">20/12 </w:t>
+      </w:r>
+      <w:r>
+        <w:t>Still getting ILLEGAL_VALUE error. Not sure why. Decided to implement it myself since it’s not very complicated.</w:t>
+      </w:r>
+    </w:p>
+    <w:p>
+      <w:r>
+        <w:t xml:space="preserve">While doing this, I noticed that </w:t>
+      </w:r>
+      <w:r>
+        <w:t>I’d forgotten to uncomment some code in issuing process. I tried it and it failed. I’ll need to debug this.</w:t>
+      </w:r>
+      <w:r>
+        <w:t xml:space="preserve"> It appears that, again, it fails because too many arrays are allocated. I need to reduce memory usage somehow.</w:t>
+      </w:r>
+      <w:r>
+        <w:t xml:space="preserve"> Done this, now it</w:t>
+      </w:r>
+      <w:r>
+        <w:t xml:space="preserve"> seems to work again.</w:t>
+      </w:r>
+    </w:p>
+    <w:p>
+      <w:r>
+        <w:t xml:space="preserve">“Unknown error” in authentication process after having replaced ECDH. </w:t>
+      </w:r>
+      <w:r>
+        <w:t>Seems to be issue with hash function in KDF</w:t>
+      </w:r>
+      <w:r>
+        <w:t>. The byte array used to store the keying material isn’t big enough to store the last iteration. It did 3 iterations generating 32B each time, 5*16B was needed, so the last hash only needed to produce 16B so the 32B didn’t fit in the array.</w:t>
+      </w:r>
+      <w:r>
+        <w:t xml:space="preserve"> Good now.</w:t>
+      </w:r>
+    </w:p>
+    <w:p>
+      <w:r>
+        <w:t xml:space="preserve">Problem in </w:t>
+      </w:r>
+      <w:proofErr w:type="spellStart"/>
+      <w:r>
+        <w:t>cmac</w:t>
+      </w:r>
+      <w:proofErr w:type="spellEnd"/>
+      <w:r>
+        <w:t xml:space="preserve"> function.</w:t>
+      </w:r>
+      <w:r>
+        <w:t xml:space="preserve"> Error is in the subkey generation</w:t>
+      </w:r>
+      <w:r>
+        <w:t>, in the array left-shift.</w:t>
+      </w:r>
+    </w:p>
+    <w:p>
+      <w:r>
+        <w:t>23/12 There were also structural bugs in CMAC in both the update and sign functions. Fixe</w:t>
+      </w:r>
+      <w:r>
+        <w:t>d I think.</w:t>
+      </w:r>
+      <w:r>
+        <w:t xml:space="preserve"> Now works without </w:t>
+      </w:r>
+      <w:r>
+        <w:t>throwing an error, authentication returns data.</w:t>
+      </w:r>
+      <w:r>
+        <w:t xml:space="preserve"> Total time taken is consistently around 2.9s (Needs improvement)</w:t>
+      </w:r>
+    </w:p>
+    <w:p>
+      <w:r>
+        <w:lastRenderedPageBreak/>
+        <w:t xml:space="preserve">24/12 </w:t>
+      </w:r>
+      <w:r>
+        <w:t xml:space="preserve">Now on host side it </w:t>
+      </w:r>
+      <w:r>
+        <w:t xml:space="preserve">has issues </w:t>
+      </w:r>
+      <w:proofErr w:type="spellStart"/>
+      <w:r>
+        <w:t>deserializing</w:t>
+      </w:r>
+      <w:proofErr w:type="spellEnd"/>
+      <w:r>
+        <w:t xml:space="preserve"> a DER key in the Issuer formatted by the Issuer.</w:t>
+      </w:r>
+      <w:r>
+        <w:t xml:space="preserve"> The library function for </w:t>
+      </w:r>
+      <w:proofErr w:type="spellStart"/>
+      <w:r>
+        <w:t>deserialising</w:t>
+      </w:r>
+      <w:proofErr w:type="spellEnd"/>
+      <w:r>
+        <w:t xml:space="preserve"> keys </w:t>
+      </w:r>
+      <w:r>
+        <w:t xml:space="preserve">expects a DER structure defined by RFC5280, which is quite complicated and defines a full certificate, which is not relevant. </w:t>
+      </w:r>
+      <w:r>
+        <w:t>I’ll write my own implementation.</w:t>
+      </w:r>
+      <w:r>
+        <w:t xml:space="preserve"> </w:t>
+      </w:r>
+    </w:p>
+    <w:p>
+      <w:r>
+        <w:t xml:space="preserve">25/12 Implemented </w:t>
+      </w:r>
+      <w:proofErr w:type="spellStart"/>
+      <w:r>
+        <w:t>ecdh</w:t>
+      </w:r>
+      <w:proofErr w:type="spellEnd"/>
+      <w:r>
+        <w:t xml:space="preserve">, fixed bugs in </w:t>
+      </w:r>
+      <w:r>
+        <w:t>python code overall.</w:t>
+      </w:r>
+      <w:r>
+        <w:t xml:space="preserve"> </w:t>
+      </w:r>
+      <w:r>
+        <w:t>Now runs to completion to the point of verification, but the mac verification fails. Problem needs debugging.</w:t>
+      </w:r>
+    </w:p>
+    <w:p>
+      <w:r>
+        <w:t>27/12 Walked through to establish where it went wrong. First checked card ID, which was different on card to what was calculated on host.</w:t>
+      </w:r>
+      <w:r>
+        <w:t xml:space="preserve"> This was due to the CVC hash output being different.</w:t>
+      </w:r>
+      <w:r>
+        <w:t xml:space="preserve"> </w:t>
+      </w:r>
+      <w:r>
+        <w:t>When hashes returned were compared to hashes generated directly from the previously sent CVC, they matched, so it was an issue with how the host handles the CVC.</w:t>
+      </w:r>
+      <w:r>
+        <w:t xml:space="preserve"> Seems to work now.</w:t>
+      </w:r>
+    </w:p>
+    <w:p>
+      <w:r>
+        <w:t xml:space="preserve">Both ends know each other’s </w:t>
+      </w:r>
+      <w:proofErr w:type="spellStart"/>
+      <w:proofErr w:type="gramStart"/>
+      <w:r>
+        <w:t>pubkeys</w:t>
+      </w:r>
+      <w:proofErr w:type="spellEnd"/>
+      <w:proofErr w:type="gramEnd"/>
+      <w:r>
+        <w:t xml:space="preserve"> but shared secret isn’t the same.</w:t>
+      </w:r>
+      <w:r>
+        <w:t xml:space="preserve"> For some reason, card’s </w:t>
+      </w:r>
+      <w:proofErr w:type="spellStart"/>
+      <w:r>
+        <w:t>privkey</w:t>
+      </w:r>
+      <w:proofErr w:type="spellEnd"/>
+      <w:r>
+        <w:t xml:space="preserve"> is 32B but host </w:t>
+      </w:r>
+      <w:proofErr w:type="spellStart"/>
+      <w:r>
+        <w:t>privkey</w:t>
+      </w:r>
+      <w:proofErr w:type="spellEnd"/>
+      <w:r>
+        <w:t xml:space="preserve"> is 109B.</w:t>
+      </w:r>
+      <w:r>
+        <w:t xml:space="preserve"> </w:t>
+      </w:r>
+    </w:p>
+    <w:p>
+      <w:r>
+        <w:t>28/12 Found out that r</w:t>
+      </w:r>
+      <w:r>
+        <w:t>eason was that private key octet string in PKCS8 is itself a DER structure.</w:t>
+      </w:r>
+      <w:r>
+        <w:t xml:space="preserve"> Decoded to get 32B private key.</w:t>
+      </w:r>
+    </w:p>
+    <w:p>
+      <w:r>
+        <w:t xml:space="preserve">I </w:t>
+      </w:r>
+      <w:r>
+        <w:t>tried getting key values for card and host for one iteration and running both ECDH instances on the host to see if it works. It didn’t.</w:t>
       </w:r>
       <w:bookmarkStart w:id="0" w:name="_GoBack"/>
       <w:bookmarkEnd w:id="0"/>

</xml_diff>

<commit_message>
The point at which I give up on trying to make it work with JC2.2.2
</commit_message>
<xml_diff>
--- a/log.docx
+++ b/log.docx
@@ -2005,7 +2005,10 @@
       </w:r>
       <w:proofErr w:type="spellEnd"/>
       <w:r>
-        <w:t xml:space="preserve"> it was failing at a multiplication during the 12</w:t>
+        <w:t xml:space="preserve"> it was failing at a multiplication during the 1</w:t>
+      </w:r>
+      <w:r>
+        <w:t>3</w:t>
       </w:r>
       <w:r>
         <w:rPr>
@@ -2078,6 +2081,150 @@
       </w:r>
       <w:r>
         <w:t xml:space="preserve"> (contact) and 9026 (contactless) by default.</w:t>
+      </w:r>
+    </w:p>
+    <w:p>
+      <w:r>
+        <w:t xml:space="preserve">14/01 </w:t>
+      </w:r>
+      <w:r>
+        <w:t xml:space="preserve">Took a break for a week to finish off other work and move back into college. Error in </w:t>
+      </w:r>
+      <w:proofErr w:type="spellStart"/>
+      <w:r>
+        <w:t>JCMathLib</w:t>
+      </w:r>
+      <w:proofErr w:type="spellEnd"/>
+      <w:r>
+        <w:t xml:space="preserve"> implementation of Integer modulo I think – just takes modulo of magnitude.</w:t>
+      </w:r>
+      <w:r>
+        <w:t xml:space="preserve"> Overall too complicated. I wrote my own</w:t>
+      </w:r>
+      <w:r>
+        <w:t xml:space="preserve"> more basic</w:t>
+      </w:r>
+      <w:r>
+        <w:t xml:space="preserve"> implementation of </w:t>
+      </w:r>
+      <w:r>
+        <w:t>big integer type to reduce possible points of failure. Still fails on the 13</w:t>
+      </w:r>
+      <w:r>
+        <w:rPr>
+          <w:vertAlign w:val="superscript"/>
+        </w:rPr>
+        <w:t>th</w:t>
+      </w:r>
+      <w:r>
+        <w:t xml:space="preserve"> pass</w:t>
+      </w:r>
+      <w:r>
+        <w:t>, but</w:t>
+      </w:r>
+      <w:r>
+        <w:t xml:space="preserve"> at the second multiplication rather than the first. Sugge</w:t>
+      </w:r>
+      <w:r>
+        <w:t xml:space="preserve">sts there may be </w:t>
+      </w:r>
+      <w:proofErr w:type="gramStart"/>
+      <w:r>
+        <w:t>some kind of memory</w:t>
+      </w:r>
+      <w:proofErr w:type="gramEnd"/>
+      <w:r>
+        <w:t xml:space="preserve"> leakage.</w:t>
+      </w:r>
+      <w:r>
+        <w:t xml:space="preserve"> Tried calling garbage collection but that didn’t work, possibly because the assigned memory is </w:t>
+      </w:r>
+      <w:proofErr w:type="gramStart"/>
+      <w:r>
+        <w:t>never</w:t>
+      </w:r>
+      <w:r>
+        <w:t xml:space="preserve"> not referenced</w:t>
+      </w:r>
+      <w:proofErr w:type="gramEnd"/>
+      <w:r>
+        <w:t>.</w:t>
+      </w:r>
+      <w:r>
+        <w:t xml:space="preserve"> It seems it takes 2 consecutive failures to brick a card.</w:t>
+      </w:r>
+    </w:p>
+    <w:p>
+      <w:r>
+        <w:t xml:space="preserve">It seems I am at an impasse. I can’t use </w:t>
+      </w:r>
+      <w:r>
+        <w:t xml:space="preserve">the </w:t>
+      </w:r>
+      <w:proofErr w:type="spellStart"/>
+      <w:r>
+        <w:t>KeyAgreement</w:t>
+      </w:r>
+      <w:proofErr w:type="spellEnd"/>
+      <w:r>
+        <w:t xml:space="preserve"> function because it doesn’t seem able to handle 32B EC keys. I can’t write my own implementation because of this curious bug that may be caused by the 3</w:t>
+      </w:r>
+      <w:r>
+        <w:rPr>
+          <w:vertAlign w:val="superscript"/>
+        </w:rPr>
+        <w:t>rd</w:t>
+      </w:r>
+      <w:r>
+        <w:t xml:space="preserve"> party library I am using. If I tried to write my own implementations of the library functions it would take too long, stray too far from the purpose of the project, and wouldn’t be anywhere near as efficient because the library uses hardware tricks I don’t know about. This single function has also killed 6 cards so far at a cost of around £25. I can’t continue like this.</w:t>
+      </w:r>
+    </w:p>
+    <w:p>
+      <w:r>
+        <w:lastRenderedPageBreak/>
+        <w:t>I tried switching to the newer cards I have, but still using the JC2.2.2 library, to see if that helps.</w:t>
+      </w:r>
+      <w:r>
+        <w:t xml:space="preserve"> I seem to remember it didn’t work properly with the JC3.0.5 library (though I may revisit this), but surprisingly it </w:t>
+      </w:r>
+      <w:r>
+        <w:t>compiled and ran</w:t>
+      </w:r>
+      <w:r>
+        <w:t xml:space="preserve"> with the older </w:t>
+      </w:r>
+      <w:r>
+        <w:t>library</w:t>
+      </w:r>
+      <w:r>
+        <w:t>.</w:t>
+      </w:r>
+      <w:r>
+        <w:t xml:space="preserve"> (The card was sold as 3.0.4 for whatever reason, perhaps </w:t>
+      </w:r>
+      <w:proofErr w:type="gramStart"/>
+      <w:r>
+        <w:t>this is why</w:t>
+      </w:r>
+      <w:proofErr w:type="gramEnd"/>
+      <w:r>
+        <w:t>)</w:t>
+      </w:r>
+    </w:p>
+    <w:p>
+      <w:r>
+        <w:t xml:space="preserve">But it throws an error when </w:t>
+      </w:r>
+      <w:r>
+        <w:t xml:space="preserve">the </w:t>
+      </w:r>
+      <w:proofErr w:type="spellStart"/>
+      <w:r>
+        <w:t>ECConfig</w:t>
+      </w:r>
+      <w:proofErr w:type="spellEnd"/>
+      <w:r>
+        <w:t>() is initialised.</w:t>
       </w:r>
       <w:bookmarkStart w:id="0" w:name="_GoBack"/>
       <w:bookmarkEnd w:id="0"/>

</xml_diff>

<commit_message>
Mostly completed implementation of optimised ZKM.
</commit_message>
<xml_diff>
--- a/log.docx
+++ b/log.docx
@@ -3162,14 +3162,230 @@
       <w:r>
         <w:t xml:space="preserve"> to be installed under the same AID but with applet number 02</w:t>
       </w:r>
+      <w:r>
+        <w:t>.</w:t>
+      </w:r>
+      <w:r>
+        <w:t xml:space="preserve"> I’ll copy all the host and card code into a separate folder to preserve the work I’ve already done.</w:t>
+      </w:r>
+    </w:p>
+    <w:p>
+      <w:r>
+        <w:t xml:space="preserve">For the persistent binding, I need to consider what datatype will be used to store mappings. </w:t>
+      </w:r>
+      <w:r>
+        <w:t xml:space="preserve">The most efficient would probably be a tree. Hash tables wouldn’t be as memory efficient and are </w:t>
+      </w:r>
+      <w:proofErr w:type="gramStart"/>
+      <w:r>
+        <w:t>more tricky</w:t>
+      </w:r>
+      <w:proofErr w:type="gramEnd"/>
+      <w:r>
+        <w:t xml:space="preserve"> to code. Could use Red-black trees. Would be useful because insertions are unlikely to be common and search time would be good. For now, I’ll just use a linked list.</w:t>
+      </w:r>
+    </w:p>
+    <w:p>
+      <w:r>
+        <w:t>Made a start in the implementation of the persistent binding store.</w:t>
+      </w:r>
+    </w:p>
+    <w:p>
+      <w:r>
+        <w:t xml:space="preserve">Just noticed that in my code I’m often assuming the </w:t>
+      </w:r>
+      <w:proofErr w:type="spellStart"/>
+      <w:r>
+        <w:t>nextZ</w:t>
+      </w:r>
+      <w:proofErr w:type="spellEnd"/>
+      <w:r>
+        <w:t xml:space="preserve"> size is 16B, but it’s 32B.</w:t>
+      </w:r>
+    </w:p>
+    <w:p>
+      <w:r>
+        <w:t xml:space="preserve">Another error: KDF Info uses only 8B of </w:t>
+      </w:r>
+      <w:proofErr w:type="spellStart"/>
+      <w:r>
+        <w:t>pubkey</w:t>
+      </w:r>
+      <w:proofErr w:type="spellEnd"/>
+      <w:r>
+        <w:t>. Fixed to 16B.</w:t>
+      </w:r>
+    </w:p>
+    <w:p>
+      <w:r>
+        <w:t xml:space="preserve">Also noticed host app doesn’t fill out info array before sending whereas card does. TODO: Test whether </w:t>
+      </w:r>
+      <w:r>
+        <w:t>this is an error that for some reason isn’t detected.</w:t>
+      </w:r>
+    </w:p>
+    <w:p>
+      <w:r>
+        <w:t xml:space="preserve">I think I’ve spotted an error in the standard. In the optimised version, </w:t>
+      </w:r>
+      <w:r>
+        <w:t>the condition for C13 should be (CB</w:t>
+      </w:r>
+      <w:r>
+        <w:rPr>
+          <w:vertAlign w:val="subscript"/>
+        </w:rPr>
+        <w:t>H</w:t>
+      </w:r>
+      <w:r>
+        <w:t xml:space="preserve"> &amp; PB</w:t>
+      </w:r>
+      <w:proofErr w:type="gramStart"/>
+      <w:r>
+        <w:t>) !</w:t>
+      </w:r>
+      <w:proofErr w:type="gramEnd"/>
+      <w:r>
+        <w:t xml:space="preserve">= 0 </w:t>
+      </w:r>
+      <w:r>
+        <w:t>not (CH</w:t>
+      </w:r>
+      <w:r>
+        <w:rPr>
+          <w:vertAlign w:val="subscript"/>
+        </w:rPr>
+        <w:t>H</w:t>
+      </w:r>
+      <w:r>
+        <w:t xml:space="preserve"> &amp; NO_PB == 0) </w:t>
+      </w:r>
+      <w:r>
+        <w:t>otherwise it always evaluates to true.</w:t>
+      </w:r>
+    </w:p>
+    <w:p>
+      <w:r>
+        <w:t xml:space="preserve">Apart from </w:t>
+      </w:r>
+      <w:r>
+        <w:t xml:space="preserve">GUID XOR </w:t>
+      </w:r>
+      <w:proofErr w:type="gramStart"/>
+      <w:r>
+        <w:t>AES(</w:t>
+      </w:r>
+      <w:proofErr w:type="spellStart"/>
+      <w:proofErr w:type="gramEnd"/>
+      <w:r>
+        <w:t>k_enc</w:t>
+      </w:r>
+      <w:proofErr w:type="spellEnd"/>
+      <w:r>
+        <w:t>, IV)</w:t>
+      </w:r>
+      <w:r>
+        <w:t xml:space="preserve"> (which I’m not 100% sure how to interpret), I’ve completed the card-side implementation.</w:t>
+      </w:r>
+    </w:p>
+    <w:p>
+      <w:r>
+        <w:lastRenderedPageBreak/>
+        <w:t xml:space="preserve">29/1 Wrote progress report. </w:t>
+      </w:r>
+      <w:r>
+        <w:t>Fixed script error which caused the old card code to compile, which revealed that the java card code wasn’t working due to minor things like array index errors.</w:t>
+      </w:r>
+    </w:p>
+    <w:p>
+      <w:r>
+        <w:t xml:space="preserve">30/1 </w:t>
+      </w:r>
+      <w:r>
+        <w:t>Noticed something possibly wrong in standard. If PB is being used, CB</w:t>
+      </w:r>
+      <w:r>
+        <w:rPr>
+          <w:vertAlign w:val="subscript"/>
+        </w:rPr>
+        <w:t>ICC</w:t>
+      </w:r>
+      <w:r>
+        <w:t xml:space="preserve"> is set to PB, and the </w:t>
+      </w:r>
+      <w:proofErr w:type="spellStart"/>
+      <w:r>
+        <w:t>iccID</w:t>
+      </w:r>
+      <w:proofErr w:type="spellEnd"/>
+      <w:r>
+        <w:t xml:space="preserve"> is simply the card ID</w:t>
+      </w:r>
+      <w:r>
+        <w:t xml:space="preserve"> (C7), but on the host end, </w:t>
+      </w:r>
+      <w:r>
+        <w:t>i</w:t>
+      </w:r>
+      <w:r>
+        <w:t xml:space="preserve">f PB is used it thinks the </w:t>
+      </w:r>
+      <w:proofErr w:type="spellStart"/>
+      <w:r>
+        <w:t>iccID</w:t>
+      </w:r>
+      <w:proofErr w:type="spellEnd"/>
+      <w:r>
+        <w:t xml:space="preserve"> is the CVC (S2).</w:t>
+      </w:r>
+    </w:p>
+    <w:p>
+      <w:r>
+        <w:t xml:space="preserve">Assumed the host-end was wrong. </w:t>
+      </w:r>
+      <w:proofErr w:type="gramStart"/>
+      <w:r>
+        <w:t>Also</w:t>
+      </w:r>
+      <w:proofErr w:type="gramEnd"/>
+      <w:r>
+        <w:t xml:space="preserve"> S8, appears to assume that if card doesn’t want PB, it should still look in the PB registry. But could be that e.g. card ran out of memory and discarded an entry</w:t>
+      </w:r>
+      <w:r>
+        <w:t xml:space="preserve">, so did not set PB even if host has cached entry. </w:t>
+      </w:r>
+    </w:p>
+    <w:p/>
+    <w:p>
+      <w:r>
+        <w:t>Tried to correct the issues where possible (assuming I’m right). Implemented all of host-side extended protocol except the record keeping and a couple of other things I’m not sure about.</w:t>
+      </w:r>
+    </w:p>
+    <w:p>
+      <w:r>
+        <w:t xml:space="preserve">31/1 </w:t>
+      </w:r>
+      <w:r>
+        <w:t xml:space="preserve">Printed project proposal. Pretty much implemented storage and hence the entirety of the optimized version (minus the </w:t>
+      </w:r>
+      <w:proofErr w:type="spellStart"/>
+      <w:r>
+        <w:t>guid</w:t>
+      </w:r>
+      <w:proofErr w:type="spellEnd"/>
+      <w:r>
+        <w:t xml:space="preserve"> XOR </w:t>
+      </w:r>
+      <w:proofErr w:type="gramStart"/>
+      <w:r>
+        <w:t>AES(</w:t>
+      </w:r>
+      <w:proofErr w:type="gramEnd"/>
+      <w:r>
+        <w:t>…) thing). Likely to still have bugs. One such one: It appears to authenticate the card despite the KDF not being seeded with the proper info.</w:t>
+      </w:r>
       <w:bookmarkStart w:id="0" w:name="_GoBack"/>
       <w:bookmarkEnd w:id="0"/>
-      <w:r>
-        <w:t>.</w:t>
-      </w:r>
-      <w:r>
-        <w:t xml:space="preserve"> I’ll copy all the host and card code into a separate folder to preserve the work I’ve already done.</w:t>
-      </w:r>
     </w:p>
     <w:sectPr>
       <w:pgSz w:w="11906" w:h="16838"/>

</xml_diff>

<commit_message>
Successfully implemented Opacity ZKM, including the PB optimization.
</commit_message>
<xml_diff>
--- a/log.docx
+++ b/log.docx
@@ -3384,9 +3384,229 @@
       <w:r>
         <w:t>…) thing). Likely to still have bugs. One such one: It appears to authenticate the card despite the KDF not being seeded with the proper info.</w:t>
       </w:r>
+    </w:p>
+    <w:p>
+      <w:r>
+        <w:t xml:space="preserve">3/2 In recent supervisor meeting, we decided that there may well be issues with the </w:t>
+      </w:r>
+      <w:proofErr w:type="gramStart"/>
+      <w:r>
+        <w:t>protocol, and</w:t>
+      </w:r>
+      <w:proofErr w:type="gramEnd"/>
+      <w:r>
+        <w:t xml:space="preserve"> sent an email to the author.</w:t>
+      </w:r>
+    </w:p>
+    <w:p>
+      <w:r>
+        <w:t>Implemented and removed various minor TODO notices.</w:t>
+      </w:r>
+    </w:p>
+    <w:p>
+      <w:r>
+        <w:t xml:space="preserve">Checked TLV stuff on new card, seems to be supported. </w:t>
+      </w:r>
+      <w:r>
+        <w:t xml:space="preserve">While implementing, </w:t>
+      </w:r>
+      <w:r>
+        <w:t xml:space="preserve">had various issues. </w:t>
+      </w:r>
+      <w:proofErr w:type="spellStart"/>
+      <w:proofErr w:type="gramStart"/>
+      <w:r>
+        <w:t>TLVException:ILLEGAL</w:t>
+      </w:r>
+      <w:proofErr w:type="gramEnd"/>
+      <w:r>
+        <w:t>_SIZE</w:t>
+      </w:r>
+      <w:proofErr w:type="spellEnd"/>
+      <w:r>
+        <w:t>. Tag number requested larger than supported max size. Tried with 0x1111 which worked, so it’s probably just the library rejecting large tags for no reason.</w:t>
+      </w:r>
+    </w:p>
+    <w:p>
+      <w:r>
+        <w:t xml:space="preserve">4/2 Decided TLV stuff on java card isn’t </w:t>
+      </w:r>
+      <w:proofErr w:type="gramStart"/>
+      <w:r>
+        <w:t>really worth</w:t>
+      </w:r>
+      <w:proofErr w:type="gramEnd"/>
+      <w:r>
+        <w:t xml:space="preserve"> implementing because it isn’t part of the actual protocol.</w:t>
+      </w:r>
+    </w:p>
+    <w:p>
+      <w:r>
+        <w:t>Started to plan the structure of the dissertation document.</w:t>
+      </w:r>
+    </w:p>
+    <w:p>
+      <w:r>
+        <w:t xml:space="preserve">Almost forgot, haven’t </w:t>
+      </w:r>
+      <w:proofErr w:type="gramStart"/>
+      <w:r>
+        <w:t>actually attempted</w:t>
+      </w:r>
+      <w:proofErr w:type="gramEnd"/>
+      <w:r>
+        <w:t xml:space="preserve"> to </w:t>
+      </w:r>
+      <w:r>
+        <w:t>use existing PB record yet.</w:t>
+      </w:r>
+      <w:r>
+        <w:t xml:space="preserve"> Do this soon.</w:t>
+      </w:r>
+      <w:r>
+        <w:t xml:space="preserve"> (TODO)</w:t>
+      </w:r>
+    </w:p>
+    <w:p>
+      <w:r>
+        <w:t xml:space="preserve">Realised card-side PB wasn’t </w:t>
+      </w:r>
+      <w:r>
+        <w:t xml:space="preserve">fully/correctly </w:t>
+      </w:r>
+      <w:r>
+        <w:t>completed.</w:t>
+      </w:r>
+      <w:r>
+        <w:t xml:space="preserve"> Done this now.</w:t>
+      </w:r>
+      <w:r>
+        <w:t xml:space="preserve"> Will check </w:t>
+      </w:r>
+      <w:r>
+        <w:t>successful PB storage tomorrow.</w:t>
+      </w:r>
+    </w:p>
+    <w:p>
+      <w:r>
+        <w:t>15/2 Had to take a break to do progress report, presentation, and supervision work.</w:t>
+      </w:r>
+    </w:p>
+    <w:p>
+      <w:r>
+        <w:t>Problem with the protocol: If a previous record exists but the host wants to suppress PB, the host will still end up obtaining Z from the record according to the protocol. Maybe this isn’t an issue because it is assumed that if the host has a record it will not suppress PB, but I still think this is wrong.</w:t>
+      </w:r>
+    </w:p>
+    <w:p>
+      <w:r>
+        <w:t xml:space="preserve">16/2 Finished PB implementation, brings </w:t>
+      </w:r>
+      <w:proofErr w:type="spellStart"/>
+      <w:r>
+        <w:t>auth</w:t>
+      </w:r>
+      <w:proofErr w:type="spellEnd"/>
+      <w:r>
+        <w:t xml:space="preserve"> time from 3.7s to 2.9s. Need to </w:t>
+      </w:r>
+      <w:proofErr w:type="gramStart"/>
+      <w:r>
+        <w:t>look into</w:t>
+      </w:r>
+      <w:proofErr w:type="gramEnd"/>
+      <w:r>
+        <w:t xml:space="preserve"> how much of this is host-side time which could be performed faster in hardware.</w:t>
+      </w:r>
+    </w:p>
+    <w:p>
+      <w:r>
+        <w:t xml:space="preserve">Noticed that for some reason </w:t>
+      </w:r>
+      <w:proofErr w:type="spellStart"/>
+      <w:r>
+        <w:t>auth</w:t>
+      </w:r>
+      <w:proofErr w:type="spellEnd"/>
+      <w:r>
+        <w:t xml:space="preserve"> is always successful </w:t>
+      </w:r>
+      <w:r>
+        <w:t>even if false secret used.</w:t>
+      </w:r>
+      <w:r>
+        <w:t xml:space="preserve"> Indeed, </w:t>
+      </w:r>
+      <w:r>
+        <w:t>the actual macs generated don’t equal.</w:t>
+      </w:r>
+      <w:r>
+        <w:t xml:space="preserve"> One reason, the host-side key bytes that were truncated was in DER format rather than barebones 04||X||Y.</w:t>
+      </w:r>
+    </w:p>
+    <w:p>
+      <w:r>
+        <w:t>Macs still don’t equal.</w:t>
+      </w:r>
+      <w:r>
+        <w:t xml:space="preserve"> </w:t>
+      </w:r>
+      <w:r>
+        <w:t>Seems CMAC keys don’t agree.</w:t>
+      </w:r>
+      <w:r>
+        <w:t xml:space="preserve"> Ah. I forgot to set the info array for the KDF on the host side.</w:t>
+      </w:r>
+      <w:r>
+        <w:t xml:space="preserve"> CMAC keys</w:t>
+      </w:r>
+      <w:r>
+        <w:t>, and thus CMACs,</w:t>
+      </w:r>
+      <w:r>
+        <w:t xml:space="preserve"> now agree</w:t>
+      </w:r>
+      <w:r>
+        <w:t xml:space="preserve"> for the basic case!</w:t>
+      </w:r>
+      <w:r>
+        <w:t xml:space="preserve"> Been through a few </w:t>
+      </w:r>
+      <w:r>
+        <w:lastRenderedPageBreak/>
+        <w:t>iterations of PB, this works too!</w:t>
+      </w:r>
+      <w:r>
+        <w:t xml:space="preserve"> Still need to sort out </w:t>
+      </w:r>
+      <w:proofErr w:type="spellStart"/>
+      <w:r>
+        <w:t>EncGUID</w:t>
+      </w:r>
+      <w:proofErr w:type="spellEnd"/>
+      <w:r>
+        <w:t xml:space="preserve"> at some </w:t>
+      </w:r>
+      <w:proofErr w:type="gramStart"/>
+      <w:r>
+        <w:t>point</w:t>
+      </w:r>
+      <w:r>
+        <w:t>, and</w:t>
+      </w:r>
+      <w:proofErr w:type="gramEnd"/>
+      <w:r>
+        <w:t xml:space="preserve"> analyse timing characteristics in greater detail.</w:t>
+      </w:r>
+      <w:r>
+        <w:t xml:space="preserve"> </w:t>
+      </w:r>
+      <w:r>
+        <w:t>Also tidy up code, and work on dissertation.</w:t>
+      </w:r>
       <w:bookmarkStart w:id="0" w:name="_GoBack"/>
       <w:bookmarkEnd w:id="0"/>
     </w:p>
+    <w:p/>
     <w:sectPr>
       <w:pgSz w:w="11906" w:h="16838"/>
       <w:pgMar w:top="1440" w:right="1440" w:bottom="1440" w:left="1440" w:header="708" w:footer="708" w:gutter="0"/>

</xml_diff>